<commit_message>
add test boarding pass
</commit_message>
<xml_diff>
--- a/Data Preparation/template/boarding_pass_template.docx
+++ b/Data Preparation/template/boarding_pass_template.docx
@@ -260,6 +260,41 @@
                 <w:szCs w:val="28"/>
               </w:rPr>
             </w:pPr>
+            <w:proofErr w:type="spellStart"/>
+            <w:r>
+              <w:rPr>
+                <w:rFonts w:ascii="Times New Roman" w:eastAsia="Times New Roman" w:hAnsi="Times New Roman" w:cs="Times New Roman"/>
+                <w:sz w:val="28"/>
+                <w:szCs w:val="28"/>
+              </w:rPr>
+              <w:t>Z</w:t>
+            </w:r>
+            <w:r>
+              <w:rPr>
+                <w:rFonts w:asciiTheme="minorEastAsia" w:hAnsiTheme="minorEastAsia" w:cs="Times New Roman" w:hint="eastAsia"/>
+                <w:sz w:val="28"/>
+                <w:szCs w:val="28"/>
+                <w:lang w:eastAsia="zh-CN"/>
+              </w:rPr>
+              <w:t>hu</w:t>
+            </w:r>
+            <w:r>
+              <w:rPr>
+                <w:rFonts w:ascii="Times New Roman" w:eastAsia="Times New Roman" w:hAnsi="Times New Roman" w:cs="Times New Roman"/>
+                <w:sz w:val="28"/>
+                <w:szCs w:val="28"/>
+              </w:rPr>
+              <w:t>kun</w:t>
+            </w:r>
+            <w:proofErr w:type="spellEnd"/>
+            <w:r>
+              <w:rPr>
+                <w:rFonts w:ascii="Times New Roman" w:eastAsia="Times New Roman" w:hAnsi="Times New Roman" w:cs="Times New Roman"/>
+                <w:sz w:val="28"/>
+                <w:szCs w:val="28"/>
+              </w:rPr>
+              <w:t xml:space="preserve"> Xu</w:t>
+            </w:r>
           </w:p>
         </w:tc>
         <w:tc>
@@ -274,6 +309,14 @@
                 <w:szCs w:val="28"/>
               </w:rPr>
             </w:pPr>
+            <w:r>
+              <w:rPr>
+                <w:rFonts w:ascii="Times New Roman" w:eastAsia="Times New Roman" w:hAnsi="Times New Roman" w:cs="Times New Roman"/>
+                <w:sz w:val="28"/>
+                <w:szCs w:val="28"/>
+              </w:rPr>
+              <w:t>UA</w:t>
+            </w:r>
           </w:p>
         </w:tc>
         <w:tc>
@@ -288,6 +331,14 @@
                 <w:szCs w:val="28"/>
               </w:rPr>
             </w:pPr>
+            <w:r>
+              <w:rPr>
+                <w:rFonts w:ascii="Times New Roman" w:eastAsia="Times New Roman" w:hAnsi="Times New Roman" w:cs="Times New Roman"/>
+                <w:sz w:val="28"/>
+                <w:szCs w:val="28"/>
+              </w:rPr>
+              <w:t>289</w:t>
+            </w:r>
           </w:p>
         </w:tc>
         <w:tc>
@@ -302,6 +353,14 @@
                 <w:szCs w:val="28"/>
               </w:rPr>
             </w:pPr>
+            <w:r>
+              <w:rPr>
+                <w:rFonts w:ascii="Times New Roman" w:eastAsia="Times New Roman" w:hAnsi="Times New Roman" w:cs="Times New Roman"/>
+                <w:sz w:val="28"/>
+                <w:szCs w:val="28"/>
+              </w:rPr>
+              <w:t>E</w:t>
+            </w:r>
           </w:p>
         </w:tc>
         <w:tc>
@@ -317,6 +376,24 @@
                 <w:szCs w:val="28"/>
               </w:rPr>
             </w:pPr>
+            <w:proofErr w:type="spellStart"/>
+            <w:r>
+              <w:rPr>
+                <w:rFonts w:ascii="Times New Roman" w:eastAsia="Times New Roman" w:hAnsi="Times New Roman" w:cs="Times New Roman"/>
+                <w:sz w:val="28"/>
+                <w:szCs w:val="28"/>
+              </w:rPr>
+              <w:t>Zhukun</w:t>
+            </w:r>
+            <w:proofErr w:type="spellEnd"/>
+            <w:r>
+              <w:rPr>
+                <w:rFonts w:ascii="Times New Roman" w:eastAsia="Times New Roman" w:hAnsi="Times New Roman" w:cs="Times New Roman"/>
+                <w:sz w:val="28"/>
+                <w:szCs w:val="28"/>
+              </w:rPr>
+              <w:t xml:space="preserve"> Xu</w:t>
+            </w:r>
           </w:p>
         </w:tc>
       </w:tr>
@@ -386,6 +463,14 @@
                 <w:szCs w:val="28"/>
               </w:rPr>
             </w:pPr>
+            <w:r>
+              <w:rPr>
+                <w:rFonts w:ascii="Times New Roman" w:eastAsia="Times New Roman" w:hAnsi="Times New Roman" w:cs="Times New Roman"/>
+                <w:sz w:val="28"/>
+                <w:szCs w:val="28"/>
+              </w:rPr>
+              <w:t>New York</w:t>
+            </w:r>
           </w:p>
         </w:tc>
       </w:tr>
@@ -455,6 +540,14 @@
                 <w:szCs w:val="28"/>
               </w:rPr>
             </w:pPr>
+            <w:r>
+              <w:rPr>
+                <w:rFonts w:ascii="Times New Roman" w:eastAsia="Times New Roman" w:hAnsi="Times New Roman" w:cs="Times New Roman"/>
+                <w:sz w:val="28"/>
+                <w:szCs w:val="28"/>
+              </w:rPr>
+              <w:t>Stockholm</w:t>
+            </w:r>
           </w:p>
         </w:tc>
       </w:tr>
@@ -495,6 +588,14 @@
               </w:rPr>
               <w:t xml:space="preserve">From:  </w:t>
             </w:r>
+            <w:r>
+              <w:rPr>
+                <w:rFonts w:ascii="Times New Roman" w:eastAsia="Times New Roman" w:hAnsi="Times New Roman" w:cs="Times New Roman"/>
+                <w:sz w:val="28"/>
+                <w:szCs w:val="28"/>
+              </w:rPr>
+              <w:t>New York</w:t>
+            </w:r>
           </w:p>
         </w:tc>
         <w:tc>
@@ -645,6 +746,22 @@
               </w:rPr>
               <w:t>To:</w:t>
             </w:r>
+            <w:r>
+              <w:rPr>
+                <w:rFonts w:ascii="Times New Roman" w:eastAsia="Times New Roman" w:hAnsi="Times New Roman" w:cs="Times New Roman"/>
+                <w:sz w:val="28"/>
+                <w:szCs w:val="28"/>
+              </w:rPr>
+              <w:t xml:space="preserve"> </w:t>
+            </w:r>
+            <w:r>
+              <w:rPr>
+                <w:rFonts w:ascii="Times New Roman" w:eastAsia="Times New Roman" w:hAnsi="Times New Roman" w:cs="Times New Roman"/>
+                <w:sz w:val="28"/>
+                <w:szCs w:val="28"/>
+              </w:rPr>
+              <w:t>Stockholm</w:t>
+            </w:r>
           </w:p>
         </w:tc>
         <w:tc>
@@ -656,10 +773,26 @@
             <w:pPr>
               <w:rPr>
                 <w:rFonts w:ascii="Times New Roman" w:eastAsia="Times New Roman" w:hAnsi="Times New Roman" w:cs="Times New Roman"/>
-                <w:sz w:val="28"/>
-                <w:szCs w:val="28"/>
-              </w:rPr>
-            </w:pPr>
+                <w:sz w:val="22"/>
+                <w:szCs w:val="22"/>
+              </w:rPr>
+            </w:pPr>
+            <w:r>
+              <w:rPr>
+                <w:rFonts w:ascii="Times New Roman" w:eastAsia="Times New Roman" w:hAnsi="Times New Roman" w:cs="Times New Roman"/>
+                <w:sz w:val="22"/>
+                <w:szCs w:val="22"/>
+              </w:rPr>
+              <w:t>May 20,</w:t>
+            </w:r>
+            <w:r>
+              <w:rPr>
+                <w:rFonts w:ascii="Times New Roman" w:hAnsi="Times New Roman" w:cs="Times New Roman"/>
+                <w:sz w:val="22"/>
+                <w:szCs w:val="22"/>
+              </w:rPr>
+              <w:t xml:space="preserve"> 2022</w:t>
+            </w:r>
           </w:p>
         </w:tc>
         <w:tc>
@@ -675,6 +808,14 @@
                 <w:szCs w:val="28"/>
               </w:rPr>
             </w:pPr>
+            <w:r>
+              <w:rPr>
+                <w:rFonts w:ascii="Times New Roman" w:eastAsia="Times New Roman" w:hAnsi="Times New Roman" w:cs="Times New Roman"/>
+                <w:sz w:val="28"/>
+                <w:szCs w:val="28"/>
+              </w:rPr>
+              <w:t>YES</w:t>
+            </w:r>
           </w:p>
         </w:tc>
         <w:tc>
@@ -690,6 +831,14 @@
                 <w:szCs w:val="28"/>
               </w:rPr>
             </w:pPr>
+            <w:r>
+              <w:rPr>
+                <w:rFonts w:ascii="Times New Roman" w:eastAsia="Times New Roman" w:hAnsi="Times New Roman" w:cs="Times New Roman"/>
+                <w:sz w:val="28"/>
+                <w:szCs w:val="28"/>
+              </w:rPr>
+              <w:t>45E</w:t>
+            </w:r>
           </w:p>
         </w:tc>
         <w:tc>
@@ -705,6 +854,14 @@
                 <w:szCs w:val="28"/>
               </w:rPr>
             </w:pPr>
+            <w:r>
+              <w:rPr>
+                <w:rFonts w:ascii="Times New Roman" w:eastAsia="Times New Roman" w:hAnsi="Times New Roman" w:cs="Times New Roman"/>
+                <w:sz w:val="28"/>
+                <w:szCs w:val="28"/>
+              </w:rPr>
+              <w:t>45E</w:t>
+            </w:r>
           </w:p>
         </w:tc>
         <w:tc>
@@ -715,11 +872,36 @@
           <w:p>
             <w:pPr>
               <w:rPr>
-                <w:rFonts w:ascii="Times New Roman" w:eastAsia="Times New Roman" w:hAnsi="Times New Roman" w:cs="Times New Roman"/>
-                <w:sz w:val="28"/>
-                <w:szCs w:val="28"/>
-              </w:rPr>
-            </w:pPr>
+                <w:rFonts w:ascii="Times New Roman" w:hAnsi="Times New Roman" w:cs="Times New Roman" w:hint="eastAsia"/>
+                <w:sz w:val="28"/>
+                <w:szCs w:val="28"/>
+                <w:lang w:eastAsia="zh-CN"/>
+              </w:rPr>
+            </w:pPr>
+            <w:r>
+              <w:rPr>
+                <w:rFonts w:ascii="Times New Roman" w:eastAsia="Times New Roman" w:hAnsi="Times New Roman" w:cs="Times New Roman"/>
+                <w:sz w:val="28"/>
+                <w:szCs w:val="28"/>
+              </w:rPr>
+              <w:t>May 20</w:t>
+            </w:r>
+            <w:r>
+              <w:rPr>
+                <w:rFonts w:ascii="Times New Roman" w:eastAsia="Times New Roman" w:hAnsi="Times New Roman" w:cs="Times New Roman"/>
+                <w:sz w:val="28"/>
+                <w:szCs w:val="28"/>
+              </w:rPr>
+              <w:t>,</w:t>
+            </w:r>
+            <w:r>
+              <w:rPr>
+                <w:rFonts w:ascii="Times New Roman" w:hAnsi="Times New Roman" w:cs="Times New Roman"/>
+                <w:sz w:val="28"/>
+                <w:szCs w:val="28"/>
+              </w:rPr>
+              <w:t xml:space="preserve"> 2022</w:t>
+            </w:r>
           </w:p>
         </w:tc>
       </w:tr>
@@ -965,6 +1147,48 @@
                 <w:szCs w:val="28"/>
               </w:rPr>
               <w:t>Boarding Time</w:t>
+            </w:r>
+          </w:p>
+          <w:p>
+            <w:pPr>
+              <w:rPr>
+                <w:rFonts w:ascii="Times New Roman" w:eastAsia="Times New Roman" w:hAnsi="Times New Roman" w:cs="Times New Roman"/>
+                <w:sz w:val="28"/>
+                <w:szCs w:val="28"/>
+              </w:rPr>
+            </w:pPr>
+          </w:p>
+          <w:p>
+            <w:pPr>
+              <w:rPr>
+                <w:rFonts w:ascii="Times New Roman" w:eastAsia="Times New Roman" w:hAnsi="Times New Roman" w:cs="Times New Roman"/>
+                <w:sz w:val="28"/>
+                <w:szCs w:val="28"/>
+              </w:rPr>
+            </w:pPr>
+            <w:r>
+              <w:rPr>
+                <w:rFonts w:ascii="Times New Roman" w:eastAsia="Times New Roman" w:hAnsi="Times New Roman" w:cs="Times New Roman"/>
+                <w:sz w:val="28"/>
+                <w:szCs w:val="28"/>
+              </w:rPr>
+              <w:t xml:space="preserve">18:00 </w:t>
+            </w:r>
+            <w:r>
+              <w:rPr>
+                <w:rFonts w:ascii="Times New Roman" w:eastAsia="Times New Roman" w:hAnsi="Times New Roman" w:cs="Times New Roman"/>
+                <w:sz w:val="28"/>
+                <w:szCs w:val="28"/>
+              </w:rPr>
+              <w:t>PS</w:t>
+            </w:r>
+            <w:r>
+              <w:rPr>
+                <w:rFonts w:ascii="Times New Roman" w:eastAsia="Times New Roman" w:hAnsi="Times New Roman" w:cs="Times New Roman"/>
+                <w:sz w:val="28"/>
+                <w:szCs w:val="28"/>
+              </w:rPr>
+              <w:t>T</w:t>
             </w:r>
           </w:p>
         </w:tc>
@@ -1015,6 +1239,14 @@
                 <w:szCs w:val="28"/>
               </w:rPr>
             </w:pPr>
+            <w:r>
+              <w:rPr>
+                <w:rFonts w:ascii="Times New Roman" w:eastAsia="Times New Roman" w:hAnsi="Times New Roman" w:cs="Times New Roman"/>
+                <w:sz w:val="28"/>
+                <w:szCs w:val="28"/>
+              </w:rPr>
+              <w:t>A10</w:t>
+            </w:r>
           </w:p>
         </w:tc>
         <w:tc>
@@ -1032,6 +1264,23 @@
                 <w:szCs w:val="28"/>
               </w:rPr>
             </w:pPr>
+          </w:p>
+          <w:p>
+            <w:pPr>
+              <w:rPr>
+                <w:rFonts w:ascii="Times New Roman" w:eastAsia="Times New Roman" w:hAnsi="Times New Roman" w:cs="Times New Roman"/>
+                <w:sz w:val="28"/>
+                <w:szCs w:val="28"/>
+              </w:rPr>
+            </w:pPr>
+            <w:r>
+              <w:rPr>
+                <w:rFonts w:ascii="Times New Roman" w:eastAsia="Times New Roman" w:hAnsi="Times New Roman" w:cs="Times New Roman"/>
+                <w:sz w:val="28"/>
+                <w:szCs w:val="28"/>
+              </w:rPr>
+              <w:t>18:00 PST</w:t>
+            </w:r>
           </w:p>
         </w:tc>
         <w:tc>
@@ -1136,7 +1385,7 @@
   <w:docDefaults>
     <w:rPrDefault>
       <w:rPr>
-        <w:rFonts w:asciiTheme="minorHAnsi" w:eastAsiaTheme="minorHAnsi" w:hAnsiTheme="minorHAnsi" w:cstheme="minorBidi"/>
+        <w:rFonts w:asciiTheme="minorHAnsi" w:eastAsia="SimSun" w:hAnsiTheme="minorHAnsi" w:cstheme="minorBidi"/>
         <w:sz w:val="24"/>
         <w:szCs w:val="24"/>
         <w:lang w:val="en-US" w:eastAsia="en-US" w:bidi="ar-SA"/>

</xml_diff>